<commit_message>
Updated WC Continuous and Discrete analysis run for June 01, 2023 database export. Part 2
</commit_message>
<xml_diff>
--- a/WQ_Discrete/output/Salinity/SEACAR_WC_Discrete_Sal_Lab_All.docx
+++ b/WQ_Discrete/output/Salinity/SEACAR_WC_Discrete_Sal_Lab_All.docx
@@ -75,13 +75,13 @@
         <w:t xml:space="preserve"> </w:t>
       </w:r>
       <w:r>
-        <w:t xml:space="preserve">18</w:t>
+        <w:t xml:space="preserve">04</w:t>
       </w:r>
       <w:r>
         <w:t xml:space="preserve"> </w:t>
       </w:r>
       <w:r>
-        <w:t xml:space="preserve">May,</w:t>
+        <w:t xml:space="preserve">June,</w:t>
       </w:r>
       <w:r>
         <w:t xml:space="preserve"> </w:t>
@@ -623,7 +623,7 @@
           <w:bCs/>
           <w:b/>
         </w:rPr>
-        <w:t xml:space="preserve">Combined_WQ_WC_NUT_Salinity-2022-Dec-01.txt</w:t>
+        <w:t xml:space="preserve">Combined_WQ_WC_NUT_Salinity-2023-Jun-01.txt</w:t>
       </w:r>
     </w:p>
     <w:p>
@@ -1155,7 +1155,7 @@
         <w:rPr>
           <w:rStyle w:val="VerbatimChar"/>
         </w:rPr>
-        <w:t xml:space="preserve">## Combined_WQ_WC_NUT_Salinity-2022-Dec-01.txt</w:t>
+        <w:t xml:space="preserve">## Combined_WQ_WC_NUT_Salinity-2023-Jun-01.txt</w:t>
       </w:r>
     </w:p>
     <w:bookmarkEnd w:id="26"/>
@@ -10394,7 +10394,7 @@
         <w:rPr>
           <w:rStyle w:val="VerbatimChar"/>
         </w:rPr>
-        <w:t xml:space="preserve">## Number of Measurements: 1700, Number Passed Filter: 1693</w:t>
+        <w:t xml:space="preserve">## Number of Measurements: 1719, Number Passed Filter: 1719</w:t>
       </w:r>
       <w:r>
         <w:br/>
@@ -10421,7 +10421,7 @@
         <w:rPr>
           <w:rStyle w:val="VerbatimChar"/>
         </w:rPr>
-        <w:t xml:space="preserve">## U Codes: 0 (0%)</w:t>
+        <w:t xml:space="preserve">## U Codes: 1233 (71.727749%)</w:t>
       </w:r>
     </w:p>
     <w:p>
@@ -32805,7 +32805,7 @@
       </w:r>
     </w:p>
     <w:bookmarkEnd w:id="40"/>
-    <w:bookmarkStart w:id="47" w:name="appendix-iii-managed-area-trendlines"/>
+    <w:bookmarkStart w:id="41" w:name="appendix-iii-managed-area-trendlines"/>
     <w:p>
       <w:pPr>
         <w:pStyle w:val="Heading1"/>
@@ -35256,285 +35256,23 @@
         <w:pStyle w:val="FirstParagraph"/>
       </w:pPr>
       <w:r>
-        <w:drawing>
-          <wp:inline>
-            <wp:extent cx="5334000" cy="4800600"/>
-            <wp:effectExtent b="0" l="0" r="0" t="0"/>
-            <wp:docPr descr="" title="" id="1" name="Picture"/>
-            <a:graphic>
-              <a:graphicData uri="http://schemas.openxmlformats.org/drawingml/2006/picture">
-                <pic:pic>
-                  <pic:nvPicPr>
-                    <pic:cNvPr descr="C:\Users\jepanzik\Box\R%20Projects\SEACAR_Trend_Analyses\WQ_Discrete\output\Salinity\SEACAR_WC_Discrete_Sal_Lab_All_files/figure-latex/Trendlines_ManagedArea-1.png" id="0" name="Picture"/>
-                    <pic:cNvPicPr>
-                      <a:picLocks noChangeArrowheads="1" noChangeAspect="1"/>
-                    </pic:cNvPicPr>
-                  </pic:nvPicPr>
-                  <pic:blipFill>
-                    <a:blip r:embed="rId41"/>
-                    <a:stretch>
-                      <a:fillRect/>
-                    </a:stretch>
-                  </pic:blipFill>
-                  <pic:spPr bwMode="auto">
-                    <a:xfrm>
-                      <a:off x="0" y="0"/>
-                      <a:ext cx="5334000" cy="4800600"/>
-                    </a:xfrm>
-                    <a:prstGeom prst="rect">
-                      <a:avLst/>
-                    </a:prstGeom>
-                    <a:noFill/>
-                    <a:ln w="9525">
-                      <a:noFill/>
-                      <a:headEnd/>
-                      <a:tailEnd/>
-                    </a:ln>
-                  </pic:spPr>
-                </pic:pic>
-              </a:graphicData>
-            </a:graphic>
-          </wp:inline>
-        </w:drawing>
+        <w:t xml:space="preserve">[1]</w:t>
+      </w:r>
+      <w:r>
+        <w:t xml:space="preserve"> </w:t>
+      </w:r>
+      <w:r>
+        <w:t xml:space="preserve">“</w:t>
+      </w:r>
+      <w:r>
+        <w:t xml:space="preserve">There are no managed areas that qualify.</w:t>
+      </w:r>
+      <w:r>
+        <w:t xml:space="preserve">”</w:t>
       </w:r>
     </w:p>
-    <w:p>
-      <w:pPr>
-        <w:pStyle w:val="BodyText"/>
-      </w:pPr>
-      <w:r>
-        <w:drawing>
-          <wp:inline>
-            <wp:extent cx="5334000" cy="4800600"/>
-            <wp:effectExtent b="0" l="0" r="0" t="0"/>
-            <wp:docPr descr="" title="" id="1" name="Picture"/>
-            <a:graphic>
-              <a:graphicData uri="http://schemas.openxmlformats.org/drawingml/2006/picture">
-                <pic:pic>
-                  <pic:nvPicPr>
-                    <pic:cNvPr descr="C:\Users\jepanzik\Box\R%20Projects\SEACAR_Trend_Analyses\WQ_Discrete\output\Salinity\SEACAR_WC_Discrete_Sal_Lab_All_files/figure-latex/Trendlines_ManagedArea-2.png" id="0" name="Picture"/>
-                    <pic:cNvPicPr>
-                      <a:picLocks noChangeArrowheads="1" noChangeAspect="1"/>
-                    </pic:cNvPicPr>
-                  </pic:nvPicPr>
-                  <pic:blipFill>
-                    <a:blip r:embed="rId42"/>
-                    <a:stretch>
-                      <a:fillRect/>
-                    </a:stretch>
-                  </pic:blipFill>
-                  <pic:spPr bwMode="auto">
-                    <a:xfrm>
-                      <a:off x="0" y="0"/>
-                      <a:ext cx="5334000" cy="4800600"/>
-                    </a:xfrm>
-                    <a:prstGeom prst="rect">
-                      <a:avLst/>
-                    </a:prstGeom>
-                    <a:noFill/>
-                    <a:ln w="9525">
-                      <a:noFill/>
-                      <a:headEnd/>
-                      <a:tailEnd/>
-                    </a:ln>
-                  </pic:spPr>
-                </pic:pic>
-              </a:graphicData>
-            </a:graphic>
-          </wp:inline>
-        </w:drawing>
-      </w:r>
-    </w:p>
-    <w:p>
-      <w:pPr>
-        <w:pStyle w:val="BodyText"/>
-      </w:pPr>
-      <w:r>
-        <w:drawing>
-          <wp:inline>
-            <wp:extent cx="5334000" cy="4800600"/>
-            <wp:effectExtent b="0" l="0" r="0" t="0"/>
-            <wp:docPr descr="" title="" id="1" name="Picture"/>
-            <a:graphic>
-              <a:graphicData uri="http://schemas.openxmlformats.org/drawingml/2006/picture">
-                <pic:pic>
-                  <pic:nvPicPr>
-                    <pic:cNvPr descr="C:\Users\jepanzik\Box\R%20Projects\SEACAR_Trend_Analyses\WQ_Discrete\output\Salinity\SEACAR_WC_Discrete_Sal_Lab_All_files/figure-latex/Trendlines_ManagedArea-3.png" id="0" name="Picture"/>
-                    <pic:cNvPicPr>
-                      <a:picLocks noChangeArrowheads="1" noChangeAspect="1"/>
-                    </pic:cNvPicPr>
-                  </pic:nvPicPr>
-                  <pic:blipFill>
-                    <a:blip r:embed="rId43"/>
-                    <a:stretch>
-                      <a:fillRect/>
-                    </a:stretch>
-                  </pic:blipFill>
-                  <pic:spPr bwMode="auto">
-                    <a:xfrm>
-                      <a:off x="0" y="0"/>
-                      <a:ext cx="5334000" cy="4800600"/>
-                    </a:xfrm>
-                    <a:prstGeom prst="rect">
-                      <a:avLst/>
-                    </a:prstGeom>
-                    <a:noFill/>
-                    <a:ln w="9525">
-                      <a:noFill/>
-                      <a:headEnd/>
-                      <a:tailEnd/>
-                    </a:ln>
-                  </pic:spPr>
-                </pic:pic>
-              </a:graphicData>
-            </a:graphic>
-          </wp:inline>
-        </w:drawing>
-      </w:r>
-    </w:p>
-    <w:p>
-      <w:pPr>
-        <w:pStyle w:val="BodyText"/>
-      </w:pPr>
-      <w:r>
-        <w:drawing>
-          <wp:inline>
-            <wp:extent cx="5334000" cy="4800600"/>
-            <wp:effectExtent b="0" l="0" r="0" t="0"/>
-            <wp:docPr descr="" title="" id="1" name="Picture"/>
-            <a:graphic>
-              <a:graphicData uri="http://schemas.openxmlformats.org/drawingml/2006/picture">
-                <pic:pic>
-                  <pic:nvPicPr>
-                    <pic:cNvPr descr="C:\Users\jepanzik\Box\R%20Projects\SEACAR_Trend_Analyses\WQ_Discrete\output\Salinity\SEACAR_WC_Discrete_Sal_Lab_All_files/figure-latex/Trendlines_ManagedArea-4.png" id="0" name="Picture"/>
-                    <pic:cNvPicPr>
-                      <a:picLocks noChangeArrowheads="1" noChangeAspect="1"/>
-                    </pic:cNvPicPr>
-                  </pic:nvPicPr>
-                  <pic:blipFill>
-                    <a:blip r:embed="rId44"/>
-                    <a:stretch>
-                      <a:fillRect/>
-                    </a:stretch>
-                  </pic:blipFill>
-                  <pic:spPr bwMode="auto">
-                    <a:xfrm>
-                      <a:off x="0" y="0"/>
-                      <a:ext cx="5334000" cy="4800600"/>
-                    </a:xfrm>
-                    <a:prstGeom prst="rect">
-                      <a:avLst/>
-                    </a:prstGeom>
-                    <a:noFill/>
-                    <a:ln w="9525">
-                      <a:noFill/>
-                      <a:headEnd/>
-                      <a:tailEnd/>
-                    </a:ln>
-                  </pic:spPr>
-                </pic:pic>
-              </a:graphicData>
-            </a:graphic>
-          </wp:inline>
-        </w:drawing>
-      </w:r>
-    </w:p>
-    <w:p>
-      <w:pPr>
-        <w:pStyle w:val="BodyText"/>
-      </w:pPr>
-      <w:r>
-        <w:drawing>
-          <wp:inline>
-            <wp:extent cx="5334000" cy="4800600"/>
-            <wp:effectExtent b="0" l="0" r="0" t="0"/>
-            <wp:docPr descr="" title="" id="1" name="Picture"/>
-            <a:graphic>
-              <a:graphicData uri="http://schemas.openxmlformats.org/drawingml/2006/picture">
-                <pic:pic>
-                  <pic:nvPicPr>
-                    <pic:cNvPr descr="C:\Users\jepanzik\Box\R%20Projects\SEACAR_Trend_Analyses\WQ_Discrete\output\Salinity\SEACAR_WC_Discrete_Sal_Lab_All_files/figure-latex/Trendlines_ManagedArea-5.png" id="0" name="Picture"/>
-                    <pic:cNvPicPr>
-                      <a:picLocks noChangeArrowheads="1" noChangeAspect="1"/>
-                    </pic:cNvPicPr>
-                  </pic:nvPicPr>
-                  <pic:blipFill>
-                    <a:blip r:embed="rId45"/>
-                    <a:stretch>
-                      <a:fillRect/>
-                    </a:stretch>
-                  </pic:blipFill>
-                  <pic:spPr bwMode="auto">
-                    <a:xfrm>
-                      <a:off x="0" y="0"/>
-                      <a:ext cx="5334000" cy="4800600"/>
-                    </a:xfrm>
-                    <a:prstGeom prst="rect">
-                      <a:avLst/>
-                    </a:prstGeom>
-                    <a:noFill/>
-                    <a:ln w="9525">
-                      <a:noFill/>
-                      <a:headEnd/>
-                      <a:tailEnd/>
-                    </a:ln>
-                  </pic:spPr>
-                </pic:pic>
-              </a:graphicData>
-            </a:graphic>
-          </wp:inline>
-        </w:drawing>
-      </w:r>
-    </w:p>
-    <w:p>
-      <w:pPr>
-        <w:pStyle w:val="BodyText"/>
-      </w:pPr>
-      <w:r>
-        <w:drawing>
-          <wp:inline>
-            <wp:extent cx="5334000" cy="4800600"/>
-            <wp:effectExtent b="0" l="0" r="0" t="0"/>
-            <wp:docPr descr="" title="" id="1" name="Picture"/>
-            <a:graphic>
-              <a:graphicData uri="http://schemas.openxmlformats.org/drawingml/2006/picture">
-                <pic:pic>
-                  <pic:nvPicPr>
-                    <pic:cNvPr descr="C:\Users\jepanzik\Box\R%20Projects\SEACAR_Trend_Analyses\WQ_Discrete\output\Salinity\SEACAR_WC_Discrete_Sal_Lab_All_files/figure-latex/Trendlines_ManagedArea-6.png" id="0" name="Picture"/>
-                    <pic:cNvPicPr>
-                      <a:picLocks noChangeArrowheads="1" noChangeAspect="1"/>
-                    </pic:cNvPicPr>
-                  </pic:nvPicPr>
-                  <pic:blipFill>
-                    <a:blip r:embed="rId46"/>
-                    <a:stretch>
-                      <a:fillRect/>
-                    </a:stretch>
-                  </pic:blipFill>
-                  <pic:spPr bwMode="auto">
-                    <a:xfrm>
-                      <a:off x="0" y="0"/>
-                      <a:ext cx="5334000" cy="4800600"/>
-                    </a:xfrm>
-                    <a:prstGeom prst="rect">
-                      <a:avLst/>
-                    </a:prstGeom>
-                    <a:noFill/>
-                    <a:ln w="9525">
-                      <a:noFill/>
-                      <a:headEnd/>
-                      <a:tailEnd/>
-                    </a:ln>
-                  </pic:spPr>
-                </pic:pic>
-              </a:graphicData>
-            </a:graphic>
-          </wp:inline>
-        </w:drawing>
-      </w:r>
-    </w:p>
-    <w:bookmarkEnd w:id="47"/>
-    <w:bookmarkStart w:id="66" w:name="X4eefb82b5307b5751a94f2394a042d04930db61"/>
+    <w:bookmarkEnd w:id="41"/>
+    <w:bookmarkStart w:id="42" w:name="X4eefb82b5307b5751a94f2394a042d04930db61"/>
     <w:p>
       <w:pPr>
         <w:pStyle w:val="Heading1"/>
@@ -44062,818 +43800,17 @@
     </w:p>
     <w:p>
       <w:pPr>
-        <w:pStyle w:val="FirstParagraph"/>
+        <w:pStyle w:val="SourceCode"/>
       </w:pPr>
       <w:r>
-        <w:drawing>
-          <wp:inline>
-            <wp:extent cx="5334000" cy="6400800"/>
-            <wp:effectExtent b="0" l="0" r="0" t="0"/>
-            <wp:docPr descr="" title="" id="1" name="Picture"/>
-            <a:graphic>
-              <a:graphicData uri="http://schemas.openxmlformats.org/drawingml/2006/picture">
-                <pic:pic>
-                  <pic:nvPicPr>
-                    <pic:cNvPr descr="C:\Users\jepanzik\Box\R%20Projects\SEACAR_Trend_Analyses\WQ_Discrete\output\Salinity\SEACAR_WC_Discrete_Sal_Lab_All_files/figure-latex/BoxPlots_ManagedArea-1.png" id="0" name="Picture"/>
-                    <pic:cNvPicPr>
-                      <a:picLocks noChangeArrowheads="1" noChangeAspect="1"/>
-                    </pic:cNvPicPr>
-                  </pic:nvPicPr>
-                  <pic:blipFill>
-                    <a:blip r:embed="rId48"/>
-                    <a:stretch>
-                      <a:fillRect/>
-                    </a:stretch>
-                  </pic:blipFill>
-                  <pic:spPr bwMode="auto">
-                    <a:xfrm>
-                      <a:off x="0" y="0"/>
-                      <a:ext cx="5334000" cy="6400800"/>
-                    </a:xfrm>
-                    <a:prstGeom prst="rect">
-                      <a:avLst/>
-                    </a:prstGeom>
-                    <a:noFill/>
-                    <a:ln w="9525">
-                      <a:noFill/>
-                      <a:headEnd/>
-                      <a:tailEnd/>
-                    </a:ln>
-                  </pic:spPr>
-                </pic:pic>
-              </a:graphicData>
-            </a:graphic>
-          </wp:inline>
-        </w:drawing>
-      </w:r>
-      <w:r>
-        <w:t xml:space="preserve"> </w:t>
-      </w:r>
-      <w:r>
-        <w:drawing>
-          <wp:inline>
-            <wp:extent cx="5334000" cy="6400800"/>
-            <wp:effectExtent b="0" l="0" r="0" t="0"/>
-            <wp:docPr descr="" title="" id="1" name="Picture"/>
-            <a:graphic>
-              <a:graphicData uri="http://schemas.openxmlformats.org/drawingml/2006/picture">
-                <pic:pic>
-                  <pic:nvPicPr>
-                    <pic:cNvPr descr="C:\Users\jepanzik\Box\R%20Projects\SEACAR_Trend_Analyses\WQ_Discrete\output\Salinity\SEACAR_WC_Discrete_Sal_Lab_All_files/figure-latex/BoxPlots_ManagedArea-2.png" id="0" name="Picture"/>
-                    <pic:cNvPicPr>
-                      <a:picLocks noChangeArrowheads="1" noChangeAspect="1"/>
-                    </pic:cNvPicPr>
-                  </pic:nvPicPr>
-                  <pic:blipFill>
-                    <a:blip r:embed="rId49"/>
-                    <a:stretch>
-                      <a:fillRect/>
-                    </a:stretch>
-                  </pic:blipFill>
-                  <pic:spPr bwMode="auto">
-                    <a:xfrm>
-                      <a:off x="0" y="0"/>
-                      <a:ext cx="5334000" cy="6400800"/>
-                    </a:xfrm>
-                    <a:prstGeom prst="rect">
-                      <a:avLst/>
-                    </a:prstGeom>
-                    <a:noFill/>
-                    <a:ln w="9525">
-                      <a:noFill/>
-                      <a:headEnd/>
-                      <a:tailEnd/>
-                    </a:ln>
-                  </pic:spPr>
-                </pic:pic>
-              </a:graphicData>
-            </a:graphic>
-          </wp:inline>
-        </w:drawing>
-      </w:r>
-      <w:r>
-        <w:t xml:space="preserve"> </w:t>
-      </w:r>
-      <w:r>
-        <w:drawing>
-          <wp:inline>
-            <wp:extent cx="5334000" cy="6400800"/>
-            <wp:effectExtent b="0" l="0" r="0" t="0"/>
-            <wp:docPr descr="" title="" id="1" name="Picture"/>
-            <a:graphic>
-              <a:graphicData uri="http://schemas.openxmlformats.org/drawingml/2006/picture">
-                <pic:pic>
-                  <pic:nvPicPr>
-                    <pic:cNvPr descr="C:\Users\jepanzik\Box\R%20Projects\SEACAR_Trend_Analyses\WQ_Discrete\output\Salinity\SEACAR_WC_Discrete_Sal_Lab_All_files/figure-latex/BoxPlots_ManagedArea-3.png" id="0" name="Picture"/>
-                    <pic:cNvPicPr>
-                      <a:picLocks noChangeArrowheads="1" noChangeAspect="1"/>
-                    </pic:cNvPicPr>
-                  </pic:nvPicPr>
-                  <pic:blipFill>
-                    <a:blip r:embed="rId50"/>
-                    <a:stretch>
-                      <a:fillRect/>
-                    </a:stretch>
-                  </pic:blipFill>
-                  <pic:spPr bwMode="auto">
-                    <a:xfrm>
-                      <a:off x="0" y="0"/>
-                      <a:ext cx="5334000" cy="6400800"/>
-                    </a:xfrm>
-                    <a:prstGeom prst="rect">
-                      <a:avLst/>
-                    </a:prstGeom>
-                    <a:noFill/>
-                    <a:ln w="9525">
-                      <a:noFill/>
-                      <a:headEnd/>
-                      <a:tailEnd/>
-                    </a:ln>
-                  </pic:spPr>
-                </pic:pic>
-              </a:graphicData>
-            </a:graphic>
-          </wp:inline>
-        </w:drawing>
-      </w:r>
-      <w:r>
-        <w:t xml:space="preserve"> </w:t>
-      </w:r>
-      <w:r>
-        <w:drawing>
-          <wp:inline>
-            <wp:extent cx="5334000" cy="6400800"/>
-            <wp:effectExtent b="0" l="0" r="0" t="0"/>
-            <wp:docPr descr="" title="" id="1" name="Picture"/>
-            <a:graphic>
-              <a:graphicData uri="http://schemas.openxmlformats.org/drawingml/2006/picture">
-                <pic:pic>
-                  <pic:nvPicPr>
-                    <pic:cNvPr descr="C:\Users\jepanzik\Box\R%20Projects\SEACAR_Trend_Analyses\WQ_Discrete\output\Salinity\SEACAR_WC_Discrete_Sal_Lab_All_files/figure-latex/BoxPlots_ManagedArea-4.png" id="0" name="Picture"/>
-                    <pic:cNvPicPr>
-                      <a:picLocks noChangeArrowheads="1" noChangeAspect="1"/>
-                    </pic:cNvPicPr>
-                  </pic:nvPicPr>
-                  <pic:blipFill>
-                    <a:blip r:embed="rId51"/>
-                    <a:stretch>
-                      <a:fillRect/>
-                    </a:stretch>
-                  </pic:blipFill>
-                  <pic:spPr bwMode="auto">
-                    <a:xfrm>
-                      <a:off x="0" y="0"/>
-                      <a:ext cx="5334000" cy="6400800"/>
-                    </a:xfrm>
-                    <a:prstGeom prst="rect">
-                      <a:avLst/>
-                    </a:prstGeom>
-                    <a:noFill/>
-                    <a:ln w="9525">
-                      <a:noFill/>
-                      <a:headEnd/>
-                      <a:tailEnd/>
-                    </a:ln>
-                  </pic:spPr>
-                </pic:pic>
-              </a:graphicData>
-            </a:graphic>
-          </wp:inline>
-        </w:drawing>
-      </w:r>
-      <w:r>
-        <w:t xml:space="preserve"> </w:t>
-      </w:r>
-      <w:r>
-        <w:drawing>
-          <wp:inline>
-            <wp:extent cx="5334000" cy="6400800"/>
-            <wp:effectExtent b="0" l="0" r="0" t="0"/>
-            <wp:docPr descr="" title="" id="1" name="Picture"/>
-            <a:graphic>
-              <a:graphicData uri="http://schemas.openxmlformats.org/drawingml/2006/picture">
-                <pic:pic>
-                  <pic:nvPicPr>
-                    <pic:cNvPr descr="C:\Users\jepanzik\Box\R%20Projects\SEACAR_Trend_Analyses\WQ_Discrete\output\Salinity\SEACAR_WC_Discrete_Sal_Lab_All_files/figure-latex/BoxPlots_ManagedArea-5.png" id="0" name="Picture"/>
-                    <pic:cNvPicPr>
-                      <a:picLocks noChangeArrowheads="1" noChangeAspect="1"/>
-                    </pic:cNvPicPr>
-                  </pic:nvPicPr>
-                  <pic:blipFill>
-                    <a:blip r:embed="rId52"/>
-                    <a:stretch>
-                      <a:fillRect/>
-                    </a:stretch>
-                  </pic:blipFill>
-                  <pic:spPr bwMode="auto">
-                    <a:xfrm>
-                      <a:off x="0" y="0"/>
-                      <a:ext cx="5334000" cy="6400800"/>
-                    </a:xfrm>
-                    <a:prstGeom prst="rect">
-                      <a:avLst/>
-                    </a:prstGeom>
-                    <a:noFill/>
-                    <a:ln w="9525">
-                      <a:noFill/>
-                      <a:headEnd/>
-                      <a:tailEnd/>
-                    </a:ln>
-                  </pic:spPr>
-                </pic:pic>
-              </a:graphicData>
-            </a:graphic>
-          </wp:inline>
-        </w:drawing>
-      </w:r>
-      <w:r>
-        <w:t xml:space="preserve"> </w:t>
-      </w:r>
-      <w:r>
-        <w:drawing>
-          <wp:inline>
-            <wp:extent cx="5334000" cy="6400800"/>
-            <wp:effectExtent b="0" l="0" r="0" t="0"/>
-            <wp:docPr descr="" title="" id="1" name="Picture"/>
-            <a:graphic>
-              <a:graphicData uri="http://schemas.openxmlformats.org/drawingml/2006/picture">
-                <pic:pic>
-                  <pic:nvPicPr>
-                    <pic:cNvPr descr="C:\Users\jepanzik\Box\R%20Projects\SEACAR_Trend_Analyses\WQ_Discrete\output\Salinity\SEACAR_WC_Discrete_Sal_Lab_All_files/figure-latex/BoxPlots_ManagedArea-6.png" id="0" name="Picture"/>
-                    <pic:cNvPicPr>
-                      <a:picLocks noChangeArrowheads="1" noChangeAspect="1"/>
-                    </pic:cNvPicPr>
-                  </pic:nvPicPr>
-                  <pic:blipFill>
-                    <a:blip r:embed="rId53"/>
-                    <a:stretch>
-                      <a:fillRect/>
-                    </a:stretch>
-                  </pic:blipFill>
-                  <pic:spPr bwMode="auto">
-                    <a:xfrm>
-                      <a:off x="0" y="0"/>
-                      <a:ext cx="5334000" cy="6400800"/>
-                    </a:xfrm>
-                    <a:prstGeom prst="rect">
-                      <a:avLst/>
-                    </a:prstGeom>
-                    <a:noFill/>
-                    <a:ln w="9525">
-                      <a:noFill/>
-                      <a:headEnd/>
-                      <a:tailEnd/>
-                    </a:ln>
-                  </pic:spPr>
-                </pic:pic>
-              </a:graphicData>
-            </a:graphic>
-          </wp:inline>
-        </w:drawing>
-      </w:r>
-      <w:r>
-        <w:t xml:space="preserve"> </w:t>
-      </w:r>
-      <w:r>
-        <w:drawing>
-          <wp:inline>
-            <wp:extent cx="5334000" cy="6400800"/>
-            <wp:effectExtent b="0" l="0" r="0" t="0"/>
-            <wp:docPr descr="" title="" id="1" name="Picture"/>
-            <a:graphic>
-              <a:graphicData uri="http://schemas.openxmlformats.org/drawingml/2006/picture">
-                <pic:pic>
-                  <pic:nvPicPr>
-                    <pic:cNvPr descr="C:\Users\jepanzik\Box\R%20Projects\SEACAR_Trend_Analyses\WQ_Discrete\output\Salinity\SEACAR_WC_Discrete_Sal_Lab_All_files/figure-latex/BoxPlots_ManagedArea-7.png" id="0" name="Picture"/>
-                    <pic:cNvPicPr>
-                      <a:picLocks noChangeArrowheads="1" noChangeAspect="1"/>
-                    </pic:cNvPicPr>
-                  </pic:nvPicPr>
-                  <pic:blipFill>
-                    <a:blip r:embed="rId54"/>
-                    <a:stretch>
-                      <a:fillRect/>
-                    </a:stretch>
-                  </pic:blipFill>
-                  <pic:spPr bwMode="auto">
-                    <a:xfrm>
-                      <a:off x="0" y="0"/>
-                      <a:ext cx="5334000" cy="6400800"/>
-                    </a:xfrm>
-                    <a:prstGeom prst="rect">
-                      <a:avLst/>
-                    </a:prstGeom>
-                    <a:noFill/>
-                    <a:ln w="9525">
-                      <a:noFill/>
-                      <a:headEnd/>
-                      <a:tailEnd/>
-                    </a:ln>
-                  </pic:spPr>
-                </pic:pic>
-              </a:graphicData>
-            </a:graphic>
-          </wp:inline>
-        </w:drawing>
-      </w:r>
-      <w:r>
-        <w:t xml:space="preserve"> </w:t>
-      </w:r>
-      <w:r>
-        <w:drawing>
-          <wp:inline>
-            <wp:extent cx="5334000" cy="6400800"/>
-            <wp:effectExtent b="0" l="0" r="0" t="0"/>
-            <wp:docPr descr="" title="" id="1" name="Picture"/>
-            <a:graphic>
-              <a:graphicData uri="http://schemas.openxmlformats.org/drawingml/2006/picture">
-                <pic:pic>
-                  <pic:nvPicPr>
-                    <pic:cNvPr descr="C:\Users\jepanzik\Box\R%20Projects\SEACAR_Trend_Analyses\WQ_Discrete\output\Salinity\SEACAR_WC_Discrete_Sal_Lab_All_files/figure-latex/BoxPlots_ManagedArea-8.png" id="0" name="Picture"/>
-                    <pic:cNvPicPr>
-                      <a:picLocks noChangeArrowheads="1" noChangeAspect="1"/>
-                    </pic:cNvPicPr>
-                  </pic:nvPicPr>
-                  <pic:blipFill>
-                    <a:blip r:embed="rId55"/>
-                    <a:stretch>
-                      <a:fillRect/>
-                    </a:stretch>
-                  </pic:blipFill>
-                  <pic:spPr bwMode="auto">
-                    <a:xfrm>
-                      <a:off x="0" y="0"/>
-                      <a:ext cx="5334000" cy="6400800"/>
-                    </a:xfrm>
-                    <a:prstGeom prst="rect">
-                      <a:avLst/>
-                    </a:prstGeom>
-                    <a:noFill/>
-                    <a:ln w="9525">
-                      <a:noFill/>
-                      <a:headEnd/>
-                      <a:tailEnd/>
-                    </a:ln>
-                  </pic:spPr>
-                </pic:pic>
-              </a:graphicData>
-            </a:graphic>
-          </wp:inline>
-        </w:drawing>
-      </w:r>
-      <w:r>
-        <w:t xml:space="preserve"> </w:t>
-      </w:r>
-      <w:r>
-        <w:drawing>
-          <wp:inline>
-            <wp:extent cx="5334000" cy="6400800"/>
-            <wp:effectExtent b="0" l="0" r="0" t="0"/>
-            <wp:docPr descr="" title="" id="1" name="Picture"/>
-            <a:graphic>
-              <a:graphicData uri="http://schemas.openxmlformats.org/drawingml/2006/picture">
-                <pic:pic>
-                  <pic:nvPicPr>
-                    <pic:cNvPr descr="C:\Users\jepanzik\Box\R%20Projects\SEACAR_Trend_Analyses\WQ_Discrete\output\Salinity\SEACAR_WC_Discrete_Sal_Lab_All_files/figure-latex/BoxPlots_ManagedArea-9.png" id="0" name="Picture"/>
-                    <pic:cNvPicPr>
-                      <a:picLocks noChangeArrowheads="1" noChangeAspect="1"/>
-                    </pic:cNvPicPr>
-                  </pic:nvPicPr>
-                  <pic:blipFill>
-                    <a:blip r:embed="rId56"/>
-                    <a:stretch>
-                      <a:fillRect/>
-                    </a:stretch>
-                  </pic:blipFill>
-                  <pic:spPr bwMode="auto">
-                    <a:xfrm>
-                      <a:off x="0" y="0"/>
-                      <a:ext cx="5334000" cy="6400800"/>
-                    </a:xfrm>
-                    <a:prstGeom prst="rect">
-                      <a:avLst/>
-                    </a:prstGeom>
-                    <a:noFill/>
-                    <a:ln w="9525">
-                      <a:noFill/>
-                      <a:headEnd/>
-                      <a:tailEnd/>
-                    </a:ln>
-                  </pic:spPr>
-                </pic:pic>
-              </a:graphicData>
-            </a:graphic>
-          </wp:inline>
-        </w:drawing>
-      </w:r>
-      <w:r>
-        <w:t xml:space="preserve"> </w:t>
-      </w:r>
-      <w:r>
-        <w:drawing>
-          <wp:inline>
-            <wp:extent cx="5334000" cy="6400800"/>
-            <wp:effectExtent b="0" l="0" r="0" t="0"/>
-            <wp:docPr descr="" title="" id="1" name="Picture"/>
-            <a:graphic>
-              <a:graphicData uri="http://schemas.openxmlformats.org/drawingml/2006/picture">
-                <pic:pic>
-                  <pic:nvPicPr>
-                    <pic:cNvPr descr="C:\Users\jepanzik\Box\R%20Projects\SEACAR_Trend_Analyses\WQ_Discrete\output\Salinity\SEACAR_WC_Discrete_Sal_Lab_All_files/figure-latex/BoxPlots_ManagedArea-10.png" id="0" name="Picture"/>
-                    <pic:cNvPicPr>
-                      <a:picLocks noChangeArrowheads="1" noChangeAspect="1"/>
-                    </pic:cNvPicPr>
-                  </pic:nvPicPr>
-                  <pic:blipFill>
-                    <a:blip r:embed="rId57"/>
-                    <a:stretch>
-                      <a:fillRect/>
-                    </a:stretch>
-                  </pic:blipFill>
-                  <pic:spPr bwMode="auto">
-                    <a:xfrm>
-                      <a:off x="0" y="0"/>
-                      <a:ext cx="5334000" cy="6400800"/>
-                    </a:xfrm>
-                    <a:prstGeom prst="rect">
-                      <a:avLst/>
-                    </a:prstGeom>
-                    <a:noFill/>
-                    <a:ln w="9525">
-                      <a:noFill/>
-                      <a:headEnd/>
-                      <a:tailEnd/>
-                    </a:ln>
-                  </pic:spPr>
-                </pic:pic>
-              </a:graphicData>
-            </a:graphic>
-          </wp:inline>
-        </w:drawing>
-      </w:r>
-      <w:r>
-        <w:t xml:space="preserve"> </w:t>
-      </w:r>
-      <w:r>
-        <w:drawing>
-          <wp:inline>
-            <wp:extent cx="5334000" cy="6400800"/>
-            <wp:effectExtent b="0" l="0" r="0" t="0"/>
-            <wp:docPr descr="" title="" id="1" name="Picture"/>
-            <a:graphic>
-              <a:graphicData uri="http://schemas.openxmlformats.org/drawingml/2006/picture">
-                <pic:pic>
-                  <pic:nvPicPr>
-                    <pic:cNvPr descr="C:\Users\jepanzik\Box\R%20Projects\SEACAR_Trend_Analyses\WQ_Discrete\output\Salinity\SEACAR_WC_Discrete_Sal_Lab_All_files/figure-latex/BoxPlots_ManagedArea-11.png" id="0" name="Picture"/>
-                    <pic:cNvPicPr>
-                      <a:picLocks noChangeArrowheads="1" noChangeAspect="1"/>
-                    </pic:cNvPicPr>
-                  </pic:nvPicPr>
-                  <pic:blipFill>
-                    <a:blip r:embed="rId58"/>
-                    <a:stretch>
-                      <a:fillRect/>
-                    </a:stretch>
-                  </pic:blipFill>
-                  <pic:spPr bwMode="auto">
-                    <a:xfrm>
-                      <a:off x="0" y="0"/>
-                      <a:ext cx="5334000" cy="6400800"/>
-                    </a:xfrm>
-                    <a:prstGeom prst="rect">
-                      <a:avLst/>
-                    </a:prstGeom>
-                    <a:noFill/>
-                    <a:ln w="9525">
-                      <a:noFill/>
-                      <a:headEnd/>
-                      <a:tailEnd/>
-                    </a:ln>
-                  </pic:spPr>
-                </pic:pic>
-              </a:graphicData>
-            </a:graphic>
-          </wp:inline>
-        </w:drawing>
-      </w:r>
-      <w:r>
-        <w:t xml:space="preserve"> </w:t>
-      </w:r>
-      <w:r>
-        <w:drawing>
-          <wp:inline>
-            <wp:extent cx="5334000" cy="6400800"/>
-            <wp:effectExtent b="0" l="0" r="0" t="0"/>
-            <wp:docPr descr="" title="" id="1" name="Picture"/>
-            <a:graphic>
-              <a:graphicData uri="http://schemas.openxmlformats.org/drawingml/2006/picture">
-                <pic:pic>
-                  <pic:nvPicPr>
-                    <pic:cNvPr descr="C:\Users\jepanzik\Box\R%20Projects\SEACAR_Trend_Analyses\WQ_Discrete\output\Salinity\SEACAR_WC_Discrete_Sal_Lab_All_files/figure-latex/BoxPlots_ManagedArea-12.png" id="0" name="Picture"/>
-                    <pic:cNvPicPr>
-                      <a:picLocks noChangeArrowheads="1" noChangeAspect="1"/>
-                    </pic:cNvPicPr>
-                  </pic:nvPicPr>
-                  <pic:blipFill>
-                    <a:blip r:embed="rId59"/>
-                    <a:stretch>
-                      <a:fillRect/>
-                    </a:stretch>
-                  </pic:blipFill>
-                  <pic:spPr bwMode="auto">
-                    <a:xfrm>
-                      <a:off x="0" y="0"/>
-                      <a:ext cx="5334000" cy="6400800"/>
-                    </a:xfrm>
-                    <a:prstGeom prst="rect">
-                      <a:avLst/>
-                    </a:prstGeom>
-                    <a:noFill/>
-                    <a:ln w="9525">
-                      <a:noFill/>
-                      <a:headEnd/>
-                      <a:tailEnd/>
-                    </a:ln>
-                  </pic:spPr>
-                </pic:pic>
-              </a:graphicData>
-            </a:graphic>
-          </wp:inline>
-        </w:drawing>
-      </w:r>
-      <w:r>
-        <w:t xml:space="preserve"> </w:t>
-      </w:r>
-      <w:r>
-        <w:drawing>
-          <wp:inline>
-            <wp:extent cx="5334000" cy="6400800"/>
-            <wp:effectExtent b="0" l="0" r="0" t="0"/>
-            <wp:docPr descr="" title="" id="1" name="Picture"/>
-            <a:graphic>
-              <a:graphicData uri="http://schemas.openxmlformats.org/drawingml/2006/picture">
-                <pic:pic>
-                  <pic:nvPicPr>
-                    <pic:cNvPr descr="C:\Users\jepanzik\Box\R%20Projects\SEACAR_Trend_Analyses\WQ_Discrete\output\Salinity\SEACAR_WC_Discrete_Sal_Lab_All_files/figure-latex/BoxPlots_ManagedArea-13.png" id="0" name="Picture"/>
-                    <pic:cNvPicPr>
-                      <a:picLocks noChangeArrowheads="1" noChangeAspect="1"/>
-                    </pic:cNvPicPr>
-                  </pic:nvPicPr>
-                  <pic:blipFill>
-                    <a:blip r:embed="rId60"/>
-                    <a:stretch>
-                      <a:fillRect/>
-                    </a:stretch>
-                  </pic:blipFill>
-                  <pic:spPr bwMode="auto">
-                    <a:xfrm>
-                      <a:off x="0" y="0"/>
-                      <a:ext cx="5334000" cy="6400800"/>
-                    </a:xfrm>
-                    <a:prstGeom prst="rect">
-                      <a:avLst/>
-                    </a:prstGeom>
-                    <a:noFill/>
-                    <a:ln w="9525">
-                      <a:noFill/>
-                      <a:headEnd/>
-                      <a:tailEnd/>
-                    </a:ln>
-                  </pic:spPr>
-                </pic:pic>
-              </a:graphicData>
-            </a:graphic>
-          </wp:inline>
-        </w:drawing>
-      </w:r>
-      <w:r>
-        <w:t xml:space="preserve"> </w:t>
-      </w:r>
-      <w:r>
-        <w:drawing>
-          <wp:inline>
-            <wp:extent cx="5334000" cy="6400800"/>
-            <wp:effectExtent b="0" l="0" r="0" t="0"/>
-            <wp:docPr descr="" title="" id="1" name="Picture"/>
-            <a:graphic>
-              <a:graphicData uri="http://schemas.openxmlformats.org/drawingml/2006/picture">
-                <pic:pic>
-                  <pic:nvPicPr>
-                    <pic:cNvPr descr="C:\Users\jepanzik\Box\R%20Projects\SEACAR_Trend_Analyses\WQ_Discrete\output\Salinity\SEACAR_WC_Discrete_Sal_Lab_All_files/figure-latex/BoxPlots_ManagedArea-14.png" id="0" name="Picture"/>
-                    <pic:cNvPicPr>
-                      <a:picLocks noChangeArrowheads="1" noChangeAspect="1"/>
-                    </pic:cNvPicPr>
-                  </pic:nvPicPr>
-                  <pic:blipFill>
-                    <a:blip r:embed="rId61"/>
-                    <a:stretch>
-                      <a:fillRect/>
-                    </a:stretch>
-                  </pic:blipFill>
-                  <pic:spPr bwMode="auto">
-                    <a:xfrm>
-                      <a:off x="0" y="0"/>
-                      <a:ext cx="5334000" cy="6400800"/>
-                    </a:xfrm>
-                    <a:prstGeom prst="rect">
-                      <a:avLst/>
-                    </a:prstGeom>
-                    <a:noFill/>
-                    <a:ln w="9525">
-                      <a:noFill/>
-                      <a:headEnd/>
-                      <a:tailEnd/>
-                    </a:ln>
-                  </pic:spPr>
-                </pic:pic>
-              </a:graphicData>
-            </a:graphic>
-          </wp:inline>
-        </w:drawing>
-      </w:r>
-      <w:r>
-        <w:t xml:space="preserve"> </w:t>
-      </w:r>
-      <w:r>
-        <w:drawing>
-          <wp:inline>
-            <wp:extent cx="5334000" cy="6400800"/>
-            <wp:effectExtent b="0" l="0" r="0" t="0"/>
-            <wp:docPr descr="" title="" id="1" name="Picture"/>
-            <a:graphic>
-              <a:graphicData uri="http://schemas.openxmlformats.org/drawingml/2006/picture">
-                <pic:pic>
-                  <pic:nvPicPr>
-                    <pic:cNvPr descr="C:\Users\jepanzik\Box\R%20Projects\SEACAR_Trend_Analyses\WQ_Discrete\output\Salinity\SEACAR_WC_Discrete_Sal_Lab_All_files/figure-latex/BoxPlots_ManagedArea-15.png" id="0" name="Picture"/>
-                    <pic:cNvPicPr>
-                      <a:picLocks noChangeArrowheads="1" noChangeAspect="1"/>
-                    </pic:cNvPicPr>
-                  </pic:nvPicPr>
-                  <pic:blipFill>
-                    <a:blip r:embed="rId62"/>
-                    <a:stretch>
-                      <a:fillRect/>
-                    </a:stretch>
-                  </pic:blipFill>
-                  <pic:spPr bwMode="auto">
-                    <a:xfrm>
-                      <a:off x="0" y="0"/>
-                      <a:ext cx="5334000" cy="6400800"/>
-                    </a:xfrm>
-                    <a:prstGeom prst="rect">
-                      <a:avLst/>
-                    </a:prstGeom>
-                    <a:noFill/>
-                    <a:ln w="9525">
-                      <a:noFill/>
-                      <a:headEnd/>
-                      <a:tailEnd/>
-                    </a:ln>
-                  </pic:spPr>
-                </pic:pic>
-              </a:graphicData>
-            </a:graphic>
-          </wp:inline>
-        </w:drawing>
-      </w:r>
-      <w:r>
-        <w:t xml:space="preserve"> </w:t>
-      </w:r>
-      <w:r>
-        <w:drawing>
-          <wp:inline>
-            <wp:extent cx="5334000" cy="6400800"/>
-            <wp:effectExtent b="0" l="0" r="0" t="0"/>
-            <wp:docPr descr="" title="" id="1" name="Picture"/>
-            <a:graphic>
-              <a:graphicData uri="http://schemas.openxmlformats.org/drawingml/2006/picture">
-                <pic:pic>
-                  <pic:nvPicPr>
-                    <pic:cNvPr descr="C:\Users\jepanzik\Box\R%20Projects\SEACAR_Trend_Analyses\WQ_Discrete\output\Salinity\SEACAR_WC_Discrete_Sal_Lab_All_files/figure-latex/BoxPlots_ManagedArea-16.png" id="0" name="Picture"/>
-                    <pic:cNvPicPr>
-                      <a:picLocks noChangeArrowheads="1" noChangeAspect="1"/>
-                    </pic:cNvPicPr>
-                  </pic:nvPicPr>
-                  <pic:blipFill>
-                    <a:blip r:embed="rId63"/>
-                    <a:stretch>
-                      <a:fillRect/>
-                    </a:stretch>
-                  </pic:blipFill>
-                  <pic:spPr bwMode="auto">
-                    <a:xfrm>
-                      <a:off x="0" y="0"/>
-                      <a:ext cx="5334000" cy="6400800"/>
-                    </a:xfrm>
-                    <a:prstGeom prst="rect">
-                      <a:avLst/>
-                    </a:prstGeom>
-                    <a:noFill/>
-                    <a:ln w="9525">
-                      <a:noFill/>
-                      <a:headEnd/>
-                      <a:tailEnd/>
-                    </a:ln>
-                  </pic:spPr>
-                </pic:pic>
-              </a:graphicData>
-            </a:graphic>
-          </wp:inline>
-        </w:drawing>
-      </w:r>
-      <w:r>
-        <w:t xml:space="preserve"> </w:t>
-      </w:r>
-      <w:r>
-        <w:drawing>
-          <wp:inline>
-            <wp:extent cx="5334000" cy="6400800"/>
-            <wp:effectExtent b="0" l="0" r="0" t="0"/>
-            <wp:docPr descr="" title="" id="1" name="Picture"/>
-            <a:graphic>
-              <a:graphicData uri="http://schemas.openxmlformats.org/drawingml/2006/picture">
-                <pic:pic>
-                  <pic:nvPicPr>
-                    <pic:cNvPr descr="C:\Users\jepanzik\Box\R%20Projects\SEACAR_Trend_Analyses\WQ_Discrete\output\Salinity\SEACAR_WC_Discrete_Sal_Lab_All_files/figure-latex/BoxPlots_ManagedArea-17.png" id="0" name="Picture"/>
-                    <pic:cNvPicPr>
-                      <a:picLocks noChangeArrowheads="1" noChangeAspect="1"/>
-                    </pic:cNvPicPr>
-                  </pic:nvPicPr>
-                  <pic:blipFill>
-                    <a:blip r:embed="rId64"/>
-                    <a:stretch>
-                      <a:fillRect/>
-                    </a:stretch>
-                  </pic:blipFill>
-                  <pic:spPr bwMode="auto">
-                    <a:xfrm>
-                      <a:off x="0" y="0"/>
-                      <a:ext cx="5334000" cy="6400800"/>
-                    </a:xfrm>
-                    <a:prstGeom prst="rect">
-                      <a:avLst/>
-                    </a:prstGeom>
-                    <a:noFill/>
-                    <a:ln w="9525">
-                      <a:noFill/>
-                      <a:headEnd/>
-                      <a:tailEnd/>
-                    </a:ln>
-                  </pic:spPr>
-                </pic:pic>
-              </a:graphicData>
-            </a:graphic>
-          </wp:inline>
-        </w:drawing>
-      </w:r>
-      <w:r>
-        <w:t xml:space="preserve"> </w:t>
-      </w:r>
-      <w:r>
-        <w:drawing>
-          <wp:inline>
-            <wp:extent cx="5334000" cy="6400800"/>
-            <wp:effectExtent b="0" l="0" r="0" t="0"/>
-            <wp:docPr descr="" title="" id="1" name="Picture"/>
-            <a:graphic>
-              <a:graphicData uri="http://schemas.openxmlformats.org/drawingml/2006/picture">
-                <pic:pic>
-                  <pic:nvPicPr>
-                    <pic:cNvPr descr="C:\Users\jepanzik\Box\R%20Projects\SEACAR_Trend_Analyses\WQ_Discrete\output\Salinity\SEACAR_WC_Discrete_Sal_Lab_All_files/figure-latex/BoxPlots_ManagedArea-18.png" id="0" name="Picture"/>
-                    <pic:cNvPicPr>
-                      <a:picLocks noChangeArrowheads="1" noChangeAspect="1"/>
-                    </pic:cNvPicPr>
-                  </pic:nvPicPr>
-                  <pic:blipFill>
-                    <a:blip r:embed="rId65"/>
-                    <a:stretch>
-                      <a:fillRect/>
-                    </a:stretch>
-                  </pic:blipFill>
-                  <pic:spPr bwMode="auto">
-                    <a:xfrm>
-                      <a:off x="0" y="0"/>
-                      <a:ext cx="5334000" cy="6400800"/>
-                    </a:xfrm>
-                    <a:prstGeom prst="rect">
-                      <a:avLst/>
-                    </a:prstGeom>
-                    <a:noFill/>
-                    <a:ln w="9525">
-                      <a:noFill/>
-                      <a:headEnd/>
-                      <a:tailEnd/>
-                    </a:ln>
-                  </pic:spPr>
-                </pic:pic>
-              </a:graphicData>
-            </a:graphic>
-          </wp:inline>
-        </w:drawing>
+        <w:rPr>
+          <w:rStyle w:val="VerbatimChar"/>
+        </w:rPr>
+        <w:t xml:space="preserve">## [1] "There are no managed areas that qualify."</w:t>
       </w:r>
     </w:p>
-    <w:bookmarkEnd w:id="66"/>
-    <w:bookmarkStart w:id="87" w:name="appendix-v-excluded-managed-areas"/>
+    <w:bookmarkEnd w:id="42"/>
+    <w:bookmarkStart w:id="54" w:name="appendix-v-excluded-managed-areas"/>
     <w:p>
       <w:pPr>
         <w:pStyle w:val="Heading1"/>
@@ -46289,7 +45226,7 @@
                     </pic:cNvPicPr>
                   </pic:nvPicPr>
                   <pic:blipFill>
-                    <a:blip r:embed="rId67"/>
+                    <a:blip r:embed="rId43"/>
                     <a:stretch>
                       <a:fillRect/>
                     </a:stretch>
@@ -46334,7 +45271,7 @@
                     </pic:cNvPicPr>
                   </pic:nvPicPr>
                   <pic:blipFill>
-                    <a:blip r:embed="rId68"/>
+                    <a:blip r:embed="rId44"/>
                     <a:stretch>
                       <a:fillRect/>
                     </a:stretch>
@@ -46379,7 +45316,7 @@
                     </pic:cNvPicPr>
                   </pic:nvPicPr>
                   <pic:blipFill>
-                    <a:blip r:embed="rId69"/>
+                    <a:blip r:embed="rId45"/>
                     <a:stretch>
                       <a:fillRect/>
                     </a:stretch>
@@ -46424,7 +45361,7 @@
                     </pic:cNvPicPr>
                   </pic:nvPicPr>
                   <pic:blipFill>
-                    <a:blip r:embed="rId70"/>
+                    <a:blip r:embed="rId46"/>
                     <a:stretch>
                       <a:fillRect/>
                     </a:stretch>
@@ -46469,7 +45406,7 @@
                     </pic:cNvPicPr>
                   </pic:nvPicPr>
                   <pic:blipFill>
-                    <a:blip r:embed="rId71"/>
+                    <a:blip r:embed="rId47"/>
                     <a:stretch>
                       <a:fillRect/>
                     </a:stretch>
@@ -46514,7 +45451,7 @@
                     </pic:cNvPicPr>
                   </pic:nvPicPr>
                   <pic:blipFill>
-                    <a:blip r:embed="rId72"/>
+                    <a:blip r:embed="rId48"/>
                     <a:stretch>
                       <a:fillRect/>
                     </a:stretch>
@@ -46559,7 +45496,7 @@
                     </pic:cNvPicPr>
                   </pic:nvPicPr>
                   <pic:blipFill>
-                    <a:blip r:embed="rId73"/>
+                    <a:blip r:embed="rId49"/>
                     <a:stretch>
                       <a:fillRect/>
                     </a:stretch>
@@ -46604,7 +45541,7 @@
                     </pic:cNvPicPr>
                   </pic:nvPicPr>
                   <pic:blipFill>
-                    <a:blip r:embed="rId74"/>
+                    <a:blip r:embed="rId50"/>
                     <a:stretch>
                       <a:fillRect/>
                     </a:stretch>
@@ -46649,7 +45586,7 @@
                     </pic:cNvPicPr>
                   </pic:nvPicPr>
                   <pic:blipFill>
-                    <a:blip r:embed="rId75"/>
+                    <a:blip r:embed="rId51"/>
                     <a:stretch>
                       <a:fillRect/>
                     </a:stretch>
@@ -46694,7 +45631,7 @@
                     </pic:cNvPicPr>
                   </pic:nvPicPr>
                   <pic:blipFill>
-                    <a:blip r:embed="rId76"/>
+                    <a:blip r:embed="rId52"/>
                     <a:stretch>
                       <a:fillRect/>
                     </a:stretch>
@@ -46739,7 +45676,7 @@
                     </pic:cNvPicPr>
                   </pic:nvPicPr>
                   <pic:blipFill>
-                    <a:blip r:embed="rId77"/>
+                    <a:blip r:embed="rId53"/>
                     <a:stretch>
                       <a:fillRect/>
                     </a:stretch>
@@ -46765,413 +45702,8 @@
           </wp:inline>
         </w:drawing>
       </w:r>
-      <w:r>
-        <w:t xml:space="preserve"> </w:t>
-      </w:r>
-      <w:r>
-        <w:drawing>
-          <wp:inline>
-            <wp:extent cx="5334000" cy="2667000"/>
-            <wp:effectExtent b="0" l="0" r="0" t="0"/>
-            <wp:docPr descr="" title="" id="1" name="Picture"/>
-            <a:graphic>
-              <a:graphicData uri="http://schemas.openxmlformats.org/drawingml/2006/picture">
-                <pic:pic>
-                  <pic:nvPicPr>
-                    <pic:cNvPr descr="C:\Users\jepanzik\Box\R%20Projects\SEACAR_Trend_Analyses\WQ_Discrete\output\Salinity\SEACAR_WC_Discrete_Sal_Lab_All_files/figure-latex/Scatter_Excluded-12.png" id="0" name="Picture"/>
-                    <pic:cNvPicPr>
-                      <a:picLocks noChangeArrowheads="1" noChangeAspect="1"/>
-                    </pic:cNvPicPr>
-                  </pic:nvPicPr>
-                  <pic:blipFill>
-                    <a:blip r:embed="rId78"/>
-                    <a:stretch>
-                      <a:fillRect/>
-                    </a:stretch>
-                  </pic:blipFill>
-                  <pic:spPr bwMode="auto">
-                    <a:xfrm>
-                      <a:off x="0" y="0"/>
-                      <a:ext cx="5334000" cy="2667000"/>
-                    </a:xfrm>
-                    <a:prstGeom prst="rect">
-                      <a:avLst/>
-                    </a:prstGeom>
-                    <a:noFill/>
-                    <a:ln w="9525">
-                      <a:noFill/>
-                      <a:headEnd/>
-                      <a:tailEnd/>
-                    </a:ln>
-                  </pic:spPr>
-                </pic:pic>
-              </a:graphicData>
-            </a:graphic>
-          </wp:inline>
-        </w:drawing>
-      </w:r>
-      <w:r>
-        <w:t xml:space="preserve"> </w:t>
-      </w:r>
-      <w:r>
-        <w:drawing>
-          <wp:inline>
-            <wp:extent cx="5334000" cy="2667000"/>
-            <wp:effectExtent b="0" l="0" r="0" t="0"/>
-            <wp:docPr descr="" title="" id="1" name="Picture"/>
-            <a:graphic>
-              <a:graphicData uri="http://schemas.openxmlformats.org/drawingml/2006/picture">
-                <pic:pic>
-                  <pic:nvPicPr>
-                    <pic:cNvPr descr="C:\Users\jepanzik\Box\R%20Projects\SEACAR_Trend_Analyses\WQ_Discrete\output\Salinity\SEACAR_WC_Discrete_Sal_Lab_All_files/figure-latex/Scatter_Excluded-13.png" id="0" name="Picture"/>
-                    <pic:cNvPicPr>
-                      <a:picLocks noChangeArrowheads="1" noChangeAspect="1"/>
-                    </pic:cNvPicPr>
-                  </pic:nvPicPr>
-                  <pic:blipFill>
-                    <a:blip r:embed="rId79"/>
-                    <a:stretch>
-                      <a:fillRect/>
-                    </a:stretch>
-                  </pic:blipFill>
-                  <pic:spPr bwMode="auto">
-                    <a:xfrm>
-                      <a:off x="0" y="0"/>
-                      <a:ext cx="5334000" cy="2667000"/>
-                    </a:xfrm>
-                    <a:prstGeom prst="rect">
-                      <a:avLst/>
-                    </a:prstGeom>
-                    <a:noFill/>
-                    <a:ln w="9525">
-                      <a:noFill/>
-                      <a:headEnd/>
-                      <a:tailEnd/>
-                    </a:ln>
-                  </pic:spPr>
-                </pic:pic>
-              </a:graphicData>
-            </a:graphic>
-          </wp:inline>
-        </w:drawing>
-      </w:r>
-      <w:r>
-        <w:t xml:space="preserve"> </w:t>
-      </w:r>
-      <w:r>
-        <w:drawing>
-          <wp:inline>
-            <wp:extent cx="5334000" cy="2667000"/>
-            <wp:effectExtent b="0" l="0" r="0" t="0"/>
-            <wp:docPr descr="" title="" id="1" name="Picture"/>
-            <a:graphic>
-              <a:graphicData uri="http://schemas.openxmlformats.org/drawingml/2006/picture">
-                <pic:pic>
-                  <pic:nvPicPr>
-                    <pic:cNvPr descr="C:\Users\jepanzik\Box\R%20Projects\SEACAR_Trend_Analyses\WQ_Discrete\output\Salinity\SEACAR_WC_Discrete_Sal_Lab_All_files/figure-latex/Scatter_Excluded-14.png" id="0" name="Picture"/>
-                    <pic:cNvPicPr>
-                      <a:picLocks noChangeArrowheads="1" noChangeAspect="1"/>
-                    </pic:cNvPicPr>
-                  </pic:nvPicPr>
-                  <pic:blipFill>
-                    <a:blip r:embed="rId80"/>
-                    <a:stretch>
-                      <a:fillRect/>
-                    </a:stretch>
-                  </pic:blipFill>
-                  <pic:spPr bwMode="auto">
-                    <a:xfrm>
-                      <a:off x="0" y="0"/>
-                      <a:ext cx="5334000" cy="2667000"/>
-                    </a:xfrm>
-                    <a:prstGeom prst="rect">
-                      <a:avLst/>
-                    </a:prstGeom>
-                    <a:noFill/>
-                    <a:ln w="9525">
-                      <a:noFill/>
-                      <a:headEnd/>
-                      <a:tailEnd/>
-                    </a:ln>
-                  </pic:spPr>
-                </pic:pic>
-              </a:graphicData>
-            </a:graphic>
-          </wp:inline>
-        </w:drawing>
-      </w:r>
-      <w:r>
-        <w:t xml:space="preserve"> </w:t>
-      </w:r>
-      <w:r>
-        <w:drawing>
-          <wp:inline>
-            <wp:extent cx="5334000" cy="2667000"/>
-            <wp:effectExtent b="0" l="0" r="0" t="0"/>
-            <wp:docPr descr="" title="" id="1" name="Picture"/>
-            <a:graphic>
-              <a:graphicData uri="http://schemas.openxmlformats.org/drawingml/2006/picture">
-                <pic:pic>
-                  <pic:nvPicPr>
-                    <pic:cNvPr descr="C:\Users\jepanzik\Box\R%20Projects\SEACAR_Trend_Analyses\WQ_Discrete\output\Salinity\SEACAR_WC_Discrete_Sal_Lab_All_files/figure-latex/Scatter_Excluded-15.png" id="0" name="Picture"/>
-                    <pic:cNvPicPr>
-                      <a:picLocks noChangeArrowheads="1" noChangeAspect="1"/>
-                    </pic:cNvPicPr>
-                  </pic:nvPicPr>
-                  <pic:blipFill>
-                    <a:blip r:embed="rId81"/>
-                    <a:stretch>
-                      <a:fillRect/>
-                    </a:stretch>
-                  </pic:blipFill>
-                  <pic:spPr bwMode="auto">
-                    <a:xfrm>
-                      <a:off x="0" y="0"/>
-                      <a:ext cx="5334000" cy="2667000"/>
-                    </a:xfrm>
-                    <a:prstGeom prst="rect">
-                      <a:avLst/>
-                    </a:prstGeom>
-                    <a:noFill/>
-                    <a:ln w="9525">
-                      <a:noFill/>
-                      <a:headEnd/>
-                      <a:tailEnd/>
-                    </a:ln>
-                  </pic:spPr>
-                </pic:pic>
-              </a:graphicData>
-            </a:graphic>
-          </wp:inline>
-        </w:drawing>
-      </w:r>
-      <w:r>
-        <w:t xml:space="preserve"> </w:t>
-      </w:r>
-      <w:r>
-        <w:drawing>
-          <wp:inline>
-            <wp:extent cx="5334000" cy="2667000"/>
-            <wp:effectExtent b="0" l="0" r="0" t="0"/>
-            <wp:docPr descr="" title="" id="1" name="Picture"/>
-            <a:graphic>
-              <a:graphicData uri="http://schemas.openxmlformats.org/drawingml/2006/picture">
-                <pic:pic>
-                  <pic:nvPicPr>
-                    <pic:cNvPr descr="C:\Users\jepanzik\Box\R%20Projects\SEACAR_Trend_Analyses\WQ_Discrete\output\Salinity\SEACAR_WC_Discrete_Sal_Lab_All_files/figure-latex/Scatter_Excluded-16.png" id="0" name="Picture"/>
-                    <pic:cNvPicPr>
-                      <a:picLocks noChangeArrowheads="1" noChangeAspect="1"/>
-                    </pic:cNvPicPr>
-                  </pic:nvPicPr>
-                  <pic:blipFill>
-                    <a:blip r:embed="rId82"/>
-                    <a:stretch>
-                      <a:fillRect/>
-                    </a:stretch>
-                  </pic:blipFill>
-                  <pic:spPr bwMode="auto">
-                    <a:xfrm>
-                      <a:off x="0" y="0"/>
-                      <a:ext cx="5334000" cy="2667000"/>
-                    </a:xfrm>
-                    <a:prstGeom prst="rect">
-                      <a:avLst/>
-                    </a:prstGeom>
-                    <a:noFill/>
-                    <a:ln w="9525">
-                      <a:noFill/>
-                      <a:headEnd/>
-                      <a:tailEnd/>
-                    </a:ln>
-                  </pic:spPr>
-                </pic:pic>
-              </a:graphicData>
-            </a:graphic>
-          </wp:inline>
-        </w:drawing>
-      </w:r>
-      <w:r>
-        <w:t xml:space="preserve"> </w:t>
-      </w:r>
-      <w:r>
-        <w:drawing>
-          <wp:inline>
-            <wp:extent cx="5334000" cy="2667000"/>
-            <wp:effectExtent b="0" l="0" r="0" t="0"/>
-            <wp:docPr descr="" title="" id="1" name="Picture"/>
-            <a:graphic>
-              <a:graphicData uri="http://schemas.openxmlformats.org/drawingml/2006/picture">
-                <pic:pic>
-                  <pic:nvPicPr>
-                    <pic:cNvPr descr="C:\Users\jepanzik\Box\R%20Projects\SEACAR_Trend_Analyses\WQ_Discrete\output\Salinity\SEACAR_WC_Discrete_Sal_Lab_All_files/figure-latex/Scatter_Excluded-17.png" id="0" name="Picture"/>
-                    <pic:cNvPicPr>
-                      <a:picLocks noChangeArrowheads="1" noChangeAspect="1"/>
-                    </pic:cNvPicPr>
-                  </pic:nvPicPr>
-                  <pic:blipFill>
-                    <a:blip r:embed="rId83"/>
-                    <a:stretch>
-                      <a:fillRect/>
-                    </a:stretch>
-                  </pic:blipFill>
-                  <pic:spPr bwMode="auto">
-                    <a:xfrm>
-                      <a:off x="0" y="0"/>
-                      <a:ext cx="5334000" cy="2667000"/>
-                    </a:xfrm>
-                    <a:prstGeom prst="rect">
-                      <a:avLst/>
-                    </a:prstGeom>
-                    <a:noFill/>
-                    <a:ln w="9525">
-                      <a:noFill/>
-                      <a:headEnd/>
-                      <a:tailEnd/>
-                    </a:ln>
-                  </pic:spPr>
-                </pic:pic>
-              </a:graphicData>
-            </a:graphic>
-          </wp:inline>
-        </w:drawing>
-      </w:r>
-      <w:r>
-        <w:t xml:space="preserve"> </w:t>
-      </w:r>
-      <w:r>
-        <w:drawing>
-          <wp:inline>
-            <wp:extent cx="5334000" cy="2667000"/>
-            <wp:effectExtent b="0" l="0" r="0" t="0"/>
-            <wp:docPr descr="" title="" id="1" name="Picture"/>
-            <a:graphic>
-              <a:graphicData uri="http://schemas.openxmlformats.org/drawingml/2006/picture">
-                <pic:pic>
-                  <pic:nvPicPr>
-                    <pic:cNvPr descr="C:\Users\jepanzik\Box\R%20Projects\SEACAR_Trend_Analyses\WQ_Discrete\output\Salinity\SEACAR_WC_Discrete_Sal_Lab_All_files/figure-latex/Scatter_Excluded-18.png" id="0" name="Picture"/>
-                    <pic:cNvPicPr>
-                      <a:picLocks noChangeArrowheads="1" noChangeAspect="1"/>
-                    </pic:cNvPicPr>
-                  </pic:nvPicPr>
-                  <pic:blipFill>
-                    <a:blip r:embed="rId84"/>
-                    <a:stretch>
-                      <a:fillRect/>
-                    </a:stretch>
-                  </pic:blipFill>
-                  <pic:spPr bwMode="auto">
-                    <a:xfrm>
-                      <a:off x="0" y="0"/>
-                      <a:ext cx="5334000" cy="2667000"/>
-                    </a:xfrm>
-                    <a:prstGeom prst="rect">
-                      <a:avLst/>
-                    </a:prstGeom>
-                    <a:noFill/>
-                    <a:ln w="9525">
-                      <a:noFill/>
-                      <a:headEnd/>
-                      <a:tailEnd/>
-                    </a:ln>
-                  </pic:spPr>
-                </pic:pic>
-              </a:graphicData>
-            </a:graphic>
-          </wp:inline>
-        </w:drawing>
-      </w:r>
-      <w:r>
-        <w:t xml:space="preserve"> </w:t>
-      </w:r>
-      <w:r>
-        <w:drawing>
-          <wp:inline>
-            <wp:extent cx="5334000" cy="2667000"/>
-            <wp:effectExtent b="0" l="0" r="0" t="0"/>
-            <wp:docPr descr="" title="" id="1" name="Picture"/>
-            <a:graphic>
-              <a:graphicData uri="http://schemas.openxmlformats.org/drawingml/2006/picture">
-                <pic:pic>
-                  <pic:nvPicPr>
-                    <pic:cNvPr descr="C:\Users\jepanzik\Box\R%20Projects\SEACAR_Trend_Analyses\WQ_Discrete\output\Salinity\SEACAR_WC_Discrete_Sal_Lab_All_files/figure-latex/Scatter_Excluded-19.png" id="0" name="Picture"/>
-                    <pic:cNvPicPr>
-                      <a:picLocks noChangeArrowheads="1" noChangeAspect="1"/>
-                    </pic:cNvPicPr>
-                  </pic:nvPicPr>
-                  <pic:blipFill>
-                    <a:blip r:embed="rId85"/>
-                    <a:stretch>
-                      <a:fillRect/>
-                    </a:stretch>
-                  </pic:blipFill>
-                  <pic:spPr bwMode="auto">
-                    <a:xfrm>
-                      <a:off x="0" y="0"/>
-                      <a:ext cx="5334000" cy="2667000"/>
-                    </a:xfrm>
-                    <a:prstGeom prst="rect">
-                      <a:avLst/>
-                    </a:prstGeom>
-                    <a:noFill/>
-                    <a:ln w="9525">
-                      <a:noFill/>
-                      <a:headEnd/>
-                      <a:tailEnd/>
-                    </a:ln>
-                  </pic:spPr>
-                </pic:pic>
-              </a:graphicData>
-            </a:graphic>
-          </wp:inline>
-        </w:drawing>
-      </w:r>
-      <w:r>
-        <w:t xml:space="preserve"> </w:t>
-      </w:r>
-      <w:r>
-        <w:drawing>
-          <wp:inline>
-            <wp:extent cx="5334000" cy="2667000"/>
-            <wp:effectExtent b="0" l="0" r="0" t="0"/>
-            <wp:docPr descr="" title="" id="1" name="Picture"/>
-            <a:graphic>
-              <a:graphicData uri="http://schemas.openxmlformats.org/drawingml/2006/picture">
-                <pic:pic>
-                  <pic:nvPicPr>
-                    <pic:cNvPr descr="C:\Users\jepanzik\Box\R%20Projects\SEACAR_Trend_Analyses\WQ_Discrete\output\Salinity\SEACAR_WC_Discrete_Sal_Lab_All_files/figure-latex/Scatter_Excluded-20.png" id="0" name="Picture"/>
-                    <pic:cNvPicPr>
-                      <a:picLocks noChangeArrowheads="1" noChangeAspect="1"/>
-                    </pic:cNvPicPr>
-                  </pic:nvPicPr>
-                  <pic:blipFill>
-                    <a:blip r:embed="rId86"/>
-                    <a:stretch>
-                      <a:fillRect/>
-                    </a:stretch>
-                  </pic:blipFill>
-                  <pic:spPr bwMode="auto">
-                    <a:xfrm>
-                      <a:off x="0" y="0"/>
-                      <a:ext cx="5334000" cy="2667000"/>
-                    </a:xfrm>
-                    <a:prstGeom prst="rect">
-                      <a:avLst/>
-                    </a:prstGeom>
-                    <a:noFill/>
-                    <a:ln w="9525">
-                      <a:noFill/>
-                      <a:headEnd/>
-                      <a:tailEnd/>
-                    </a:ln>
-                  </pic:spPr>
-                </pic:pic>
-              </a:graphicData>
-            </a:graphic>
-          </wp:inline>
-        </w:drawing>
-      </w:r>
     </w:p>
-    <w:bookmarkEnd w:id="87"/>
+    <w:bookmarkEnd w:id="54"/>
     <w:sectPr/>
   </w:body>
 </w:document>

</xml_diff>